<commit_message>
new file:   Breakdown of Costs.docx 	modified:   Parts List.docx 	new file:   layout.png
</commit_message>
<xml_diff>
--- a/Parts List.docx
+++ b/Parts List.docx
@@ -6,8 +6,6 @@
       <w:pPr>
         <w:pStyle w:val="Title"/>
       </w:pPr>
-      <w:bookmarkStart w:id="0" w:name="_GoBack"/>
-      <w:bookmarkEnd w:id="0"/>
       <w:r>
         <w:t>Parts List</w:t>
       </w:r>
@@ -348,22 +346,143 @@
           <w:rFonts w:ascii="HelveticaNeueLT Pro 55 Roman" w:hAnsi="HelveticaNeueLT Pro 55 Roman"/>
           <w:sz w:val="22"/>
         </w:rPr>
-        <w:t xml:space="preserve">Power Supply: Corsair 860W 80+ Platinum Certified Fully-Modular ATX Power Supply  ($199.99 @ Amazon) </w:t>
-      </w:r>
-    </w:p>
-    <w:p>
-      <w:pPr>
-        <w:rPr>
-          <w:rFonts w:ascii="HelveticaNeueLT Pro 55 Roman" w:hAnsi="HelveticaNeueLT Pro 55 Roman"/>
-          <w:sz w:val="22"/>
-        </w:rPr>
-      </w:pPr>
-      <w:r>
-        <w:rPr>
-          <w:rFonts w:ascii="HelveticaNeueLT Pro 55 Roman" w:hAnsi="HelveticaNeueLT Pro 55 Roman"/>
-          <w:sz w:val="22"/>
-        </w:rPr>
-        <w:t>Total: $1906.81</w:t>
+        <w:t>Power Supply: Corsair 860W 80+ Platinum Certified Fully-Modular ATX Power Supply  ($199.99 @ Amazon)</w:t>
+      </w:r>
+    </w:p>
+    <w:p>
+      <w:pPr>
+        <w:pStyle w:val="ListParagraph"/>
+        <w:numPr>
+          <w:ilvl w:val="0"/>
+          <w:numId w:val="1"/>
+        </w:numPr>
+        <w:rPr>
+          <w:rFonts w:ascii="HelveticaNeueLT Pro 55 Roman" w:hAnsi="HelveticaNeueLT Pro 55 Roman"/>
+          <w:sz w:val="22"/>
+        </w:rPr>
+      </w:pPr>
+      <w:r>
+        <w:rPr>
+          <w:rFonts w:ascii="HelveticaNeueLT Pro 55 Roman" w:hAnsi="HelveticaNeueLT Pro 55 Roman"/>
+          <w:sz w:val="22"/>
+        </w:rPr>
+        <w:t xml:space="preserve"> 2x Antivirus: </w:t>
+      </w:r>
+      <w:r>
+        <w:rPr>
+          <w:rFonts w:ascii="HelveticaNeueLT Pro 55 Roman" w:hAnsi="HelveticaNeueLT Pro 55 Roman"/>
+          <w:sz w:val="22"/>
+        </w:rPr>
+        <w:t xml:space="preserve"> </w:t>
+      </w:r>
+      <w:r>
+        <w:rPr>
+          <w:rFonts w:ascii="HelveticaNeueLT Pro 55 Roman" w:hAnsi="HelveticaNeueLT Pro 55 Roman"/>
+          <w:sz w:val="22"/>
+        </w:rPr>
+        <w:t>Kaspersky Internet Security 2016 | 5 Devices | 1 Year</w:t>
+      </w:r>
+      <w:r>
+        <w:rPr>
+          <w:rFonts w:ascii="HelveticaNeueLT Pro 55 Roman" w:hAnsi="HelveticaNeueLT Pro 55 Roman"/>
+          <w:sz w:val="22"/>
+        </w:rPr>
+        <w:t xml:space="preserve"> (</w:t>
+      </w:r>
+      <w:r>
+        <w:rPr>
+          <w:rFonts w:ascii="HelveticaNeueLT Pro 55 Roman" w:hAnsi="HelveticaNeueLT Pro 55 Roman"/>
+          <w:sz w:val="22"/>
+        </w:rPr>
+        <w:t>$83.16</w:t>
+      </w:r>
+      <w:r>
+        <w:rPr>
+          <w:rFonts w:ascii="HelveticaNeueLT Pro 55 Roman" w:hAnsi="HelveticaNeueLT Pro 55 Roman"/>
+          <w:sz w:val="22"/>
+        </w:rPr>
+        <w:t xml:space="preserve"> each @ Amazon, $166.32 total)</w:t>
+      </w:r>
+    </w:p>
+    <w:p>
+      <w:pPr>
+        <w:pStyle w:val="ListParagraph"/>
+        <w:numPr>
+          <w:ilvl w:val="0"/>
+          <w:numId w:val="1"/>
+        </w:numPr>
+        <w:rPr>
+          <w:rFonts w:ascii="HelveticaNeueLT Pro 55 Roman" w:hAnsi="HelveticaNeueLT Pro 55 Roman"/>
+          <w:sz w:val="22"/>
+        </w:rPr>
+      </w:pPr>
+      <w:r>
+        <w:rPr>
+          <w:rFonts w:ascii="HelveticaNeueLT Pro 55 Roman" w:hAnsi="HelveticaNeueLT Pro 55 Roman"/>
+          <w:sz w:val="22"/>
+        </w:rPr>
+        <w:t>Other: StarTech USB A to USB Motherboard 4-Pin Header F/F 2.0 Cable, 6" (USBMBADAPT) ($3.99)</w:t>
+      </w:r>
+    </w:p>
+    <w:p>
+      <w:pPr>
+        <w:pStyle w:val="ListParagraph"/>
+        <w:numPr>
+          <w:ilvl w:val="0"/>
+          <w:numId w:val="1"/>
+        </w:numPr>
+        <w:rPr>
+          <w:rFonts w:ascii="HelveticaNeueLT Pro 55 Roman" w:hAnsi="HelveticaNeueLT Pro 55 Roman"/>
+          <w:sz w:val="22"/>
+        </w:rPr>
+      </w:pPr>
+      <w:r>
+        <w:rPr>
+          <w:rFonts w:ascii="HelveticaNeueLT Pro 55 Roman" w:hAnsi="HelveticaNeueLT Pro 55 Roman"/>
+          <w:sz w:val="22"/>
+        </w:rPr>
+        <w:t xml:space="preserve">Keyboard: Logitech Wireless Combo MK270 Wireless Standard Keyboard w/Optical Mouse  ($19.99 @ Amazon) </w:t>
+      </w:r>
+    </w:p>
+    <w:p>
+      <w:pPr>
+        <w:pStyle w:val="ListParagraph"/>
+        <w:numPr>
+          <w:ilvl w:val="0"/>
+          <w:numId w:val="1"/>
+        </w:numPr>
+        <w:rPr>
+          <w:rFonts w:ascii="HelveticaNeueLT Pro 55 Roman" w:hAnsi="HelveticaNeueLT Pro 55 Roman"/>
+          <w:sz w:val="22"/>
+        </w:rPr>
+      </w:pPr>
+      <w:r>
+        <w:rPr>
+          <w:rFonts w:ascii="HelveticaNeueLT Pro 55 Roman" w:hAnsi="HelveticaNeueLT Pro 55 Roman"/>
+        </w:rPr>
+        <w:t>Monitor: ViewSonic VA2349S 60Hz 23.0" Monitor  ($130.99 @ Amazon)</w:t>
+      </w:r>
+    </w:p>
+    <w:p>
+      <w:pPr>
+        <w:rPr>
+          <w:rFonts w:ascii="HelveticaNeueLT Pro 55 Roman" w:hAnsi="HelveticaNeueLT Pro 55 Roman"/>
+          <w:sz w:val="22"/>
+        </w:rPr>
+      </w:pPr>
+      <w:r>
+        <w:rPr>
+          <w:rFonts w:ascii="HelveticaNeueLT Pro 55 Roman" w:hAnsi="HelveticaNeueLT Pro 55 Roman"/>
+          <w:sz w:val="22"/>
+        </w:rPr>
+        <w:t>Total: $</w:t>
+      </w:r>
+      <w:r>
+        <w:rPr>
+          <w:rFonts w:ascii="HelveticaNeueLT Pro 55 Roman" w:hAnsi="HelveticaNeueLT Pro 55 Roman"/>
+          <w:sz w:val="22"/>
+        </w:rPr>
+        <w:t>2228.10</w:t>
       </w:r>
     </w:p>
     <w:p>
@@ -705,22 +824,80 @@
           <w:rFonts w:ascii="HelveticaNeueLT Pro 55 Roman" w:hAnsi="HelveticaNeueLT Pro 55 Roman"/>
           <w:sz w:val="22"/>
         </w:rPr>
-        <w:t>Other: Button Socket Head Screws 18-8 Stainless Steel - #6-32 x 1/2" Qty-250 ($12.53)</w:t>
-      </w:r>
-    </w:p>
-    <w:p>
-      <w:pPr>
-        <w:rPr>
-          <w:rFonts w:ascii="HelveticaNeueLT Pro 55 Roman" w:hAnsi="HelveticaNeueLT Pro 55 Roman"/>
-          <w:sz w:val="22"/>
-        </w:rPr>
-      </w:pPr>
-      <w:r>
-        <w:rPr>
-          <w:rFonts w:ascii="HelveticaNeueLT Pro 55 Roman" w:hAnsi="HelveticaNeueLT Pro 55 Roman"/>
-          <w:sz w:val="22"/>
-        </w:rPr>
-        <w:t>Total: $1843.64</w:t>
+        <w:t xml:space="preserve">Other: </w:t>
+      </w:r>
+      <w:r>
+        <w:rPr>
+          <w:rFonts w:ascii="HelveticaNeueLT Pro 55 Roman" w:hAnsi="HelveticaNeueLT Pro 55 Roman"/>
+          <w:sz w:val="22"/>
+        </w:rPr>
+        <w:t>6-32 x 1/2" Button Head Torx Security Machine Screw Bolt Screws Stainless Steel Tamper Resistant, Qty 25 Thread size 6-32 x 1/2" Length</w:t>
+      </w:r>
+      <w:r>
+        <w:rPr>
+          <w:rFonts w:ascii="HelveticaNeueLT Pro 55 Roman" w:hAnsi="HelveticaNeueLT Pro 55 Roman"/>
+          <w:sz w:val="22"/>
+        </w:rPr>
+        <w:t xml:space="preserve"> ($12.50</w:t>
+      </w:r>
+      <w:r>
+        <w:rPr>
+          <w:rFonts w:ascii="HelveticaNeueLT Pro 55 Roman" w:hAnsi="HelveticaNeueLT Pro 55 Roman"/>
+          <w:sz w:val="22"/>
+        </w:rPr>
+        <w:t>)</w:t>
+      </w:r>
+    </w:p>
+    <w:p>
+      <w:pPr>
+        <w:pStyle w:val="ListParagraph"/>
+        <w:numPr>
+          <w:ilvl w:val="0"/>
+          <w:numId w:val="2"/>
+        </w:numPr>
+        <w:rPr>
+          <w:rFonts w:ascii="HelveticaNeueLT Pro 55 Roman" w:hAnsi="HelveticaNeueLT Pro 55 Roman"/>
+        </w:rPr>
+      </w:pPr>
+      <w:r>
+        <w:rPr>
+          <w:rFonts w:ascii="HelveticaNeueLT Pro 55 Roman" w:hAnsi="HelveticaNeueLT Pro 55 Roman"/>
+          <w:sz w:val="22"/>
+        </w:rPr>
+        <w:t>MS Office: Office 2013 Home and Business Keycard ($194.00 each @ Amazon)</w:t>
+      </w:r>
+    </w:p>
+    <w:p>
+      <w:pPr>
+        <w:pStyle w:val="ListParagraph"/>
+        <w:rPr>
+          <w:rFonts w:ascii="HelveticaNeueLT Pro 55 Roman" w:hAnsi="HelveticaNeueLT Pro 55 Roman"/>
+          <w:sz w:val="22"/>
+        </w:rPr>
+      </w:pPr>
+    </w:p>
+    <w:p>
+      <w:pPr>
+        <w:rPr>
+          <w:rFonts w:ascii="HelveticaNeueLT Pro 55 Roman" w:hAnsi="HelveticaNeueLT Pro 55 Roman"/>
+          <w:sz w:val="22"/>
+        </w:rPr>
+      </w:pPr>
+      <w:r>
+        <w:rPr>
+          <w:rFonts w:ascii="HelveticaNeueLT Pro 55 Roman" w:hAnsi="HelveticaNeueLT Pro 55 Roman"/>
+          <w:sz w:val="22"/>
+        </w:rPr>
+        <w:t>Total: $2037</w:t>
+      </w:r>
+      <w:bookmarkStart w:id="0" w:name="_GoBack"/>
+      <w:bookmarkEnd w:id="0"/>
+      <w:r>
+        <w:rPr>
+          <w:rFonts w:ascii="HelveticaNeueLT Pro 55 Roman" w:hAnsi="HelveticaNeueLT Pro 55 Roman"/>
+          <w:sz w:val="22"/>
+        </w:rPr>
+        <w:t>.61</w:t>
       </w:r>
     </w:p>
     <w:p>
@@ -817,7 +994,14 @@
           <w:rFonts w:ascii="HelveticaNeueLT Pro 55 Roman" w:hAnsi="HelveticaNeueLT Pro 55 Roman"/>
           <w:sz w:val="22"/>
         </w:rPr>
-        <w:t xml:space="preserve">4X </w:t>
+        <w:t>5X</w:t>
+      </w:r>
+      <w:r>
+        <w:rPr>
+          <w:rFonts w:ascii="HelveticaNeueLT Pro 55 Roman" w:hAnsi="HelveticaNeueLT Pro 55 Roman"/>
+          <w:sz w:val="22"/>
+        </w:rPr>
+        <w:t xml:space="preserve"> </w:t>
       </w:r>
       <w:r>
         <w:rPr>
@@ -858,7 +1042,14 @@
           <w:rFonts w:ascii="HelveticaNeueLT Pro 55 Roman" w:hAnsi="HelveticaNeueLT Pro 55 Roman"/>
           <w:sz w:val="22"/>
         </w:rPr>
-        <w:t xml:space="preserve">4X </w:t>
+        <w:t>5X</w:t>
+      </w:r>
+      <w:r>
+        <w:rPr>
+          <w:rFonts w:ascii="HelveticaNeueLT Pro 55 Roman" w:hAnsi="HelveticaNeueLT Pro 55 Roman"/>
+          <w:sz w:val="22"/>
+        </w:rPr>
+        <w:t xml:space="preserve"> </w:t>
       </w:r>
       <w:r>
         <w:rPr>
@@ -899,7 +1090,14 @@
           <w:rFonts w:ascii="HelveticaNeueLT Pro 55 Roman" w:hAnsi="HelveticaNeueLT Pro 55 Roman"/>
           <w:sz w:val="22"/>
         </w:rPr>
-        <w:t xml:space="preserve">4X </w:t>
+        <w:t>5X</w:t>
+      </w:r>
+      <w:r>
+        <w:rPr>
+          <w:rFonts w:ascii="HelveticaNeueLT Pro 55 Roman" w:hAnsi="HelveticaNeueLT Pro 55 Roman"/>
+          <w:sz w:val="22"/>
+        </w:rPr>
+        <w:t xml:space="preserve"> </w:t>
       </w:r>
       <w:r>
         <w:rPr>
@@ -940,7 +1138,14 @@
           <w:rFonts w:ascii="HelveticaNeueLT Pro 55 Roman" w:hAnsi="HelveticaNeueLT Pro 55 Roman"/>
           <w:sz w:val="22"/>
         </w:rPr>
-        <w:t xml:space="preserve">4X </w:t>
+        <w:t>5X</w:t>
+      </w:r>
+      <w:r>
+        <w:rPr>
+          <w:rFonts w:ascii="HelveticaNeueLT Pro 55 Roman" w:hAnsi="HelveticaNeueLT Pro 55 Roman"/>
+          <w:sz w:val="22"/>
+        </w:rPr>
+        <w:t xml:space="preserve"> </w:t>
       </w:r>
       <w:r>
         <w:rPr>
@@ -981,7 +1186,14 @@
           <w:rFonts w:ascii="HelveticaNeueLT Pro 55 Roman" w:hAnsi="HelveticaNeueLT Pro 55 Roman"/>
           <w:sz w:val="22"/>
         </w:rPr>
-        <w:t xml:space="preserve">4X </w:t>
+        <w:t>5X</w:t>
+      </w:r>
+      <w:r>
+        <w:rPr>
+          <w:rFonts w:ascii="HelveticaNeueLT Pro 55 Roman" w:hAnsi="HelveticaNeueLT Pro 55 Roman"/>
+          <w:sz w:val="22"/>
+        </w:rPr>
+        <w:t xml:space="preserve"> </w:t>
       </w:r>
       <w:r>
         <w:rPr>
@@ -1022,7 +1234,14 @@
           <w:rFonts w:ascii="HelveticaNeueLT Pro 55 Roman" w:hAnsi="HelveticaNeueLT Pro 55 Roman"/>
           <w:sz w:val="22"/>
         </w:rPr>
-        <w:t xml:space="preserve">4X </w:t>
+        <w:t>5X</w:t>
+      </w:r>
+      <w:r>
+        <w:rPr>
+          <w:rFonts w:ascii="HelveticaNeueLT Pro 55 Roman" w:hAnsi="HelveticaNeueLT Pro 55 Roman"/>
+          <w:sz w:val="22"/>
+        </w:rPr>
+        <w:t xml:space="preserve"> </w:t>
       </w:r>
       <w:r>
         <w:rPr>
@@ -1063,7 +1282,7 @@
           <w:rFonts w:ascii="HelveticaNeueLT Pro 55 Roman" w:hAnsi="HelveticaNeueLT Pro 55 Roman"/>
           <w:sz w:val="22"/>
         </w:rPr>
-        <w:t>4X</w:t>
+        <w:t>5X</w:t>
       </w:r>
       <w:r>
         <w:rPr>
@@ -1104,7 +1323,7 @@
           <w:rFonts w:ascii="HelveticaNeueLT Pro 55 Roman" w:hAnsi="HelveticaNeueLT Pro 55 Roman"/>
           <w:sz w:val="22"/>
         </w:rPr>
-        <w:t>4X</w:t>
+        <w:t>5X</w:t>
       </w:r>
       <w:r>
         <w:rPr>
@@ -1145,7 +1364,7 @@
           <w:rFonts w:ascii="HelveticaNeueLT Pro 55 Roman" w:hAnsi="HelveticaNeueLT Pro 55 Roman"/>
           <w:sz w:val="22"/>
         </w:rPr>
-        <w:t>4X</w:t>
+        <w:t>5X</w:t>
       </w:r>
       <w:r>
         <w:rPr>
@@ -1186,7 +1405,7 @@
           <w:rFonts w:ascii="HelveticaNeueLT Pro 55 Roman" w:hAnsi="HelveticaNeueLT Pro 55 Roman"/>
           <w:sz w:val="22"/>
         </w:rPr>
-        <w:t>4X</w:t>
+        <w:t>5X</w:t>
       </w:r>
       <w:r>
         <w:rPr>
@@ -1227,7 +1446,7 @@
           <w:rFonts w:ascii="HelveticaNeueLT Pro 55 Roman" w:hAnsi="HelveticaNeueLT Pro 55 Roman"/>
           <w:sz w:val="22"/>
         </w:rPr>
-        <w:t>4X</w:t>
+        <w:t>5X</w:t>
       </w:r>
       <w:r>
         <w:rPr>
@@ -1253,6 +1472,26 @@
     </w:p>
     <w:p>
       <w:pPr>
+        <w:pStyle w:val="ListParagraph"/>
+        <w:numPr>
+          <w:ilvl w:val="0"/>
+          <w:numId w:val="3"/>
+        </w:numPr>
+        <w:rPr>
+          <w:rFonts w:ascii="HelveticaNeueLT Pro 55 Roman" w:hAnsi="HelveticaNeueLT Pro 55 Roman"/>
+          <w:sz w:val="22"/>
+        </w:rPr>
+      </w:pPr>
+      <w:r>
+        <w:rPr>
+          <w:rFonts w:ascii="HelveticaNeueLT Pro 55 Roman" w:hAnsi="HelveticaNeueLT Pro 55 Roman"/>
+          <w:sz w:val="22"/>
+        </w:rPr>
+        <w:t>5x MS Office: Office 2013 Home and Business Keycard ($194.00 each @ Amazon)</w:t>
+      </w:r>
+    </w:p>
+    <w:p>
+      <w:pPr>
         <w:rPr>
           <w:rFonts w:ascii="HelveticaNeueLT Pro 55 Roman" w:hAnsi="HelveticaNeueLT Pro 55 Roman"/>
           <w:sz w:val="22"/>
@@ -1270,7 +1509,21 @@
           <w:rFonts w:ascii="HelveticaNeueLT Pro 55 Roman" w:hAnsi="HelveticaNeueLT Pro 55 Roman"/>
           <w:sz w:val="22"/>
         </w:rPr>
-        <w:t>: $577.22</w:t>
+        <w:t>: $</w:t>
+      </w:r>
+      <w:r>
+        <w:rPr>
+          <w:rFonts w:ascii="HelveticaNeueLT Pro 55 Roman" w:hAnsi="HelveticaNeueLT Pro 55 Roman"/>
+          <w:sz w:val="22"/>
+        </w:rPr>
+        <w:t>771</w:t>
+      </w:r>
+      <w:r>
+        <w:rPr>
+          <w:rFonts w:ascii="HelveticaNeueLT Pro 55 Roman" w:hAnsi="HelveticaNeueLT Pro 55 Roman"/>
+          <w:sz w:val="22"/>
+        </w:rPr>
+        <w:t>.22</w:t>
       </w:r>
       <w:r>
         <w:rPr>
@@ -1285,7 +1538,28 @@
           <w:sz w:val="22"/>
         </w:rPr>
         <w:br/>
-        <w:t>Total: $2308.88 for all 4</w:t>
+        <w:t>Total: $</w:t>
+      </w:r>
+      <w:r>
+        <w:rPr>
+          <w:rFonts w:ascii="HelveticaNeueLT Pro 55 Roman" w:hAnsi="HelveticaNeueLT Pro 55 Roman"/>
+          <w:sz w:val="22"/>
+        </w:rPr>
+        <w:t xml:space="preserve">3856.10 </w:t>
+      </w:r>
+      <w:r>
+        <w:rPr>
+          <w:rFonts w:ascii="HelveticaNeueLT Pro 55 Roman" w:hAnsi="HelveticaNeueLT Pro 55 Roman"/>
+          <w:sz w:val="22"/>
+        </w:rPr>
+        <w:t xml:space="preserve">for all </w:t>
+      </w:r>
+      <w:r>
+        <w:rPr>
+          <w:rFonts w:ascii="HelveticaNeueLT Pro 55 Roman" w:hAnsi="HelveticaNeueLT Pro 55 Roman"/>
+          <w:sz w:val="22"/>
+        </w:rPr>
+        <w:t>5</w:t>
       </w:r>
     </w:p>
     <w:p>
@@ -1323,7 +1597,49 @@
           <w:rFonts w:ascii="HelveticaNeueLT Pro 55 Roman" w:hAnsi="HelveticaNeueLT Pro 55 Roman"/>
           <w:sz w:val="22"/>
         </w:rPr>
-        <w:t>: The above list indicates 4 of each part for the client computers (of which there are 4), i.e. 4 of the indicated parts need to be bought.</w:t>
+        <w:t xml:space="preserve">: The above list indicates </w:t>
+      </w:r>
+      <w:r>
+        <w:rPr>
+          <w:rFonts w:ascii="HelveticaNeueLT Pro 55 Roman" w:hAnsi="HelveticaNeueLT Pro 55 Roman"/>
+          <w:sz w:val="22"/>
+        </w:rPr>
+        <w:t>5</w:t>
+      </w:r>
+      <w:r>
+        <w:rPr>
+          <w:rFonts w:ascii="HelveticaNeueLT Pro 55 Roman" w:hAnsi="HelveticaNeueLT Pro 55 Roman"/>
+          <w:sz w:val="22"/>
+        </w:rPr>
+        <w:t xml:space="preserve"> of each part for the client computers (of which there are </w:t>
+      </w:r>
+      <w:r>
+        <w:rPr>
+          <w:rFonts w:ascii="HelveticaNeueLT Pro 55 Roman" w:hAnsi="HelveticaNeueLT Pro 55 Roman"/>
+          <w:sz w:val="22"/>
+        </w:rPr>
+        <w:t>5</w:t>
+      </w:r>
+      <w:r>
+        <w:rPr>
+          <w:rFonts w:ascii="HelveticaNeueLT Pro 55 Roman" w:hAnsi="HelveticaNeueLT Pro 55 Roman"/>
+          <w:sz w:val="22"/>
+        </w:rPr>
+        <w:t xml:space="preserve">), i.e. </w:t>
+      </w:r>
+      <w:r>
+        <w:rPr>
+          <w:rFonts w:ascii="HelveticaNeueLT Pro 55 Roman" w:hAnsi="HelveticaNeueLT Pro 55 Roman"/>
+          <w:sz w:val="22"/>
+        </w:rPr>
+        <w:t>5</w:t>
+      </w:r>
+      <w:r>
+        <w:rPr>
+          <w:rFonts w:ascii="HelveticaNeueLT Pro 55 Roman" w:hAnsi="HelveticaNeueLT Pro 55 Roman"/>
+          <w:sz w:val="22"/>
+        </w:rPr>
+        <w:t xml:space="preserve"> of the indicated parts need to be bought.</w:t>
       </w:r>
     </w:p>
     <w:p>
@@ -1647,6 +1963,346 @@
           <w:rFonts w:ascii="HelveticaNeueLT Pro 55 Roman" w:hAnsi="HelveticaNeueLT Pro 55 Roman"/>
         </w:rPr>
         <w:t>600.21</w:t>
+      </w:r>
+    </w:p>
+    <w:p>
+      <w:pPr>
+        <w:rPr>
+          <w:rFonts w:ascii="HelveticaNeueLT Pro 55 Roman" w:hAnsi="HelveticaNeueLT Pro 55 Roman"/>
+        </w:rPr>
+      </w:pPr>
+      <w:r>
+        <w:rPr>
+          <w:rFonts w:ascii="HelveticaNeueLT Pro 55 Roman" w:hAnsi="HelveticaNeueLT Pro 55 Roman"/>
+        </w:rPr>
+        <w:t>Prices include shipping, taxes, and discounts when available</w:t>
+      </w:r>
+    </w:p>
+    <w:p>
+      <w:pPr>
+        <w:rPr>
+          <w:rFonts w:ascii="HelveticaNeueLT Pro 55 Roman" w:hAnsi="HelveticaNeueLT Pro 55 Roman"/>
+        </w:rPr>
+      </w:pPr>
+      <w:r>
+        <w:rPr>
+          <w:rFonts w:ascii="HelveticaNeueLT Pro 55 Roman" w:hAnsi="HelveticaNeueLT Pro 55 Roman"/>
+        </w:rPr>
+        <w:br w:type="page"/>
+      </w:r>
+    </w:p>
+    <w:p>
+      <w:pPr>
+        <w:pStyle w:val="Heading1"/>
+      </w:pPr>
+      <w:r>
+        <w:lastRenderedPageBreak/>
+        <w:t>Management</w:t>
+      </w:r>
+    </w:p>
+    <w:p>
+      <w:pPr>
+        <w:rPr>
+          <w:rFonts w:ascii="HelveticaNeueLT Pro 55 Roman" w:hAnsi="HelveticaNeueLT Pro 55 Roman"/>
+        </w:rPr>
+      </w:pPr>
+      <w:r>
+        <w:rPr>
+          <w:rFonts w:ascii="HelveticaNeueLT Pro 55 Roman" w:hAnsi="HelveticaNeueLT Pro 55 Roman"/>
+        </w:rPr>
+        <w:t>PCPartPicker part list: http://pcpartpicker.com/p/3RRfBm</w:t>
+      </w:r>
+    </w:p>
+    <w:p>
+      <w:pPr>
+        <w:rPr>
+          <w:rFonts w:ascii="HelveticaNeueLT Pro 55 Roman" w:hAnsi="HelveticaNeueLT Pro 55 Roman"/>
+        </w:rPr>
+      </w:pPr>
+      <w:r>
+        <w:rPr>
+          <w:rFonts w:ascii="HelveticaNeueLT Pro 55 Roman" w:hAnsi="HelveticaNeueLT Pro 55 Roman"/>
+        </w:rPr>
+        <w:t>Price breakdown by merchant: http://pcpartpicker.com/p/3RRfBm/by_merchant/</w:t>
+      </w:r>
+    </w:p>
+    <w:p>
+      <w:pPr>
+        <w:rPr>
+          <w:rFonts w:ascii="HelveticaNeueLT Pro 55 Roman" w:hAnsi="HelveticaNeueLT Pro 55 Roman"/>
+        </w:rPr>
+      </w:pPr>
+    </w:p>
+    <w:p>
+      <w:pPr>
+        <w:pStyle w:val="ListParagraph"/>
+        <w:numPr>
+          <w:ilvl w:val="0"/>
+          <w:numId w:val="5"/>
+        </w:numPr>
+        <w:rPr>
+          <w:rFonts w:ascii="HelveticaNeueLT Pro 55 Roman" w:hAnsi="HelveticaNeueLT Pro 55 Roman"/>
+        </w:rPr>
+      </w:pPr>
+      <w:r>
+        <w:rPr>
+          <w:rFonts w:ascii="HelveticaNeueLT Pro 55 Roman" w:hAnsi="HelveticaNeueLT Pro 55 Roman"/>
+        </w:rPr>
+        <w:t xml:space="preserve">CPU: AMD FX-6300 3.5GHz 6-Core Processor  ($99.99 @ Amazon) </w:t>
+      </w:r>
+    </w:p>
+    <w:p>
+      <w:pPr>
+        <w:pStyle w:val="ListParagraph"/>
+        <w:numPr>
+          <w:ilvl w:val="0"/>
+          <w:numId w:val="5"/>
+        </w:numPr>
+        <w:rPr>
+          <w:rFonts w:ascii="HelveticaNeueLT Pro 55 Roman" w:hAnsi="HelveticaNeueLT Pro 55 Roman"/>
+        </w:rPr>
+      </w:pPr>
+      <w:r>
+        <w:rPr>
+          <w:rFonts w:ascii="HelveticaNeueLT Pro 55 Roman" w:hAnsi="HelveticaNeueLT Pro 55 Roman"/>
+        </w:rPr>
+        <w:t xml:space="preserve">Motherboard: Asus M5A99FX PRO R2.0 ATX AM3+ Motherboard  ($125.98 @ Newegg) </w:t>
+      </w:r>
+    </w:p>
+    <w:p>
+      <w:pPr>
+        <w:pStyle w:val="ListParagraph"/>
+        <w:numPr>
+          <w:ilvl w:val="0"/>
+          <w:numId w:val="5"/>
+        </w:numPr>
+        <w:rPr>
+          <w:rFonts w:ascii="HelveticaNeueLT Pro 55 Roman" w:hAnsi="HelveticaNeueLT Pro 55 Roman"/>
+        </w:rPr>
+      </w:pPr>
+      <w:r>
+        <w:rPr>
+          <w:rFonts w:ascii="HelveticaNeueLT Pro 55 Roman" w:hAnsi="HelveticaNeueLT Pro 55 Roman"/>
+        </w:rPr>
+        <w:t xml:space="preserve">Memory: Corsair Vengeance 8GB (2 x 4GB) DDR3-1600 Memory  ($43.99 @ Newegg) </w:t>
+      </w:r>
+    </w:p>
+    <w:p>
+      <w:pPr>
+        <w:pStyle w:val="ListParagraph"/>
+        <w:numPr>
+          <w:ilvl w:val="0"/>
+          <w:numId w:val="5"/>
+        </w:numPr>
+        <w:rPr>
+          <w:rFonts w:ascii="HelveticaNeueLT Pro 55 Roman" w:hAnsi="HelveticaNeueLT Pro 55 Roman"/>
+        </w:rPr>
+      </w:pPr>
+      <w:r>
+        <w:rPr>
+          <w:rFonts w:ascii="HelveticaNeueLT Pro 55 Roman" w:hAnsi="HelveticaNeueLT Pro 55 Roman"/>
+        </w:rPr>
+        <w:t xml:space="preserve">Storage: OCZ Trion 100 120GB 2.5" Solid State Drive  ($47.99 @ Amazon) </w:t>
+      </w:r>
+    </w:p>
+    <w:p>
+      <w:pPr>
+        <w:pStyle w:val="ListParagraph"/>
+        <w:numPr>
+          <w:ilvl w:val="0"/>
+          <w:numId w:val="5"/>
+        </w:numPr>
+        <w:rPr>
+          <w:rFonts w:ascii="HelveticaNeueLT Pro 55 Roman" w:hAnsi="HelveticaNeueLT Pro 55 Roman"/>
+        </w:rPr>
+      </w:pPr>
+      <w:r>
+        <w:rPr>
+          <w:rFonts w:ascii="HelveticaNeueLT Pro 55 Roman" w:hAnsi="HelveticaNeueLT Pro 55 Roman"/>
+        </w:rPr>
+        <w:t xml:space="preserve">Storage: Western Digital BLACK SERIES 4TB 3.5" 7200RPM Internal Hard Drive  ($201.99 @ Amazon) </w:t>
+      </w:r>
+    </w:p>
+    <w:p>
+      <w:pPr>
+        <w:pStyle w:val="ListParagraph"/>
+        <w:numPr>
+          <w:ilvl w:val="0"/>
+          <w:numId w:val="5"/>
+        </w:numPr>
+        <w:rPr>
+          <w:rFonts w:ascii="HelveticaNeueLT Pro 55 Roman" w:hAnsi="HelveticaNeueLT Pro 55 Roman"/>
+        </w:rPr>
+      </w:pPr>
+      <w:r>
+        <w:rPr>
+          <w:rFonts w:ascii="HelveticaNeueLT Pro 55 Roman" w:hAnsi="HelveticaNeueLT Pro 55 Roman"/>
+        </w:rPr>
+        <w:t xml:space="preserve">Video Card: Gigabyte Radeon R7 360 2GB Video Card  ($109.99 @ Amazon) </w:t>
+      </w:r>
+    </w:p>
+    <w:p>
+      <w:pPr>
+        <w:pStyle w:val="ListParagraph"/>
+        <w:numPr>
+          <w:ilvl w:val="0"/>
+          <w:numId w:val="5"/>
+        </w:numPr>
+        <w:rPr>
+          <w:rFonts w:ascii="HelveticaNeueLT Pro 55 Roman" w:hAnsi="HelveticaNeueLT Pro 55 Roman"/>
+        </w:rPr>
+      </w:pPr>
+      <w:r>
+        <w:rPr>
+          <w:rFonts w:ascii="HelveticaNeueLT Pro 55 Roman" w:hAnsi="HelveticaNeueLT Pro 55 Roman"/>
+        </w:rPr>
+        <w:t xml:space="preserve">Case: NZXT S340 (White) ATX Mid Tower Case  ($69.99 @ Amazon) </w:t>
+      </w:r>
+    </w:p>
+    <w:p>
+      <w:pPr>
+        <w:pStyle w:val="ListParagraph"/>
+        <w:numPr>
+          <w:ilvl w:val="0"/>
+          <w:numId w:val="5"/>
+        </w:numPr>
+        <w:rPr>
+          <w:rFonts w:ascii="HelveticaNeueLT Pro 55 Roman" w:hAnsi="HelveticaNeueLT Pro 55 Roman"/>
+        </w:rPr>
+      </w:pPr>
+      <w:r>
+        <w:rPr>
+          <w:rFonts w:ascii="HelveticaNeueLT Pro 55 Roman" w:hAnsi="HelveticaNeueLT Pro 55 Roman"/>
+        </w:rPr>
+        <w:t xml:space="preserve">Power Supply: Corsair CX 430W 80+ Bronze Certified Semi-Modular ATX Power Supply  ($51.98 @ Newegg) </w:t>
+      </w:r>
+    </w:p>
+    <w:p>
+      <w:pPr>
+        <w:pStyle w:val="ListParagraph"/>
+        <w:numPr>
+          <w:ilvl w:val="0"/>
+          <w:numId w:val="5"/>
+        </w:numPr>
+        <w:rPr>
+          <w:rFonts w:ascii="HelveticaNeueLT Pro 55 Roman" w:hAnsi="HelveticaNeueLT Pro 55 Roman"/>
+        </w:rPr>
+      </w:pPr>
+      <w:r>
+        <w:rPr>
+          <w:rFonts w:ascii="HelveticaNeueLT Pro 55 Roman" w:hAnsi="HelveticaNeueLT Pro 55 Roman"/>
+        </w:rPr>
+        <w:t xml:space="preserve">Operating System: Microsoft Windows 8.1 Pro OEM (64-bit)  ($157.24 @ Amazon) </w:t>
+      </w:r>
+    </w:p>
+    <w:p>
+      <w:pPr>
+        <w:pStyle w:val="ListParagraph"/>
+        <w:numPr>
+          <w:ilvl w:val="0"/>
+          <w:numId w:val="5"/>
+        </w:numPr>
+        <w:rPr>
+          <w:rFonts w:ascii="HelveticaNeueLT Pro 55 Roman" w:hAnsi="HelveticaNeueLT Pro 55 Roman"/>
+        </w:rPr>
+      </w:pPr>
+      <w:r>
+        <w:rPr>
+          <w:rFonts w:ascii="HelveticaNeueLT Pro 55 Roman" w:hAnsi="HelveticaNeueLT Pro 55 Roman"/>
+        </w:rPr>
+        <w:t xml:space="preserve">Monitor: ViewSonic VA2349S 60Hz 23.0" Monitor  ($130.99 @ Amazon) </w:t>
+      </w:r>
+    </w:p>
+    <w:p>
+      <w:pPr>
+        <w:pStyle w:val="ListParagraph"/>
+        <w:numPr>
+          <w:ilvl w:val="0"/>
+          <w:numId w:val="5"/>
+        </w:numPr>
+        <w:rPr>
+          <w:rFonts w:ascii="HelveticaNeueLT Pro 55 Roman" w:hAnsi="HelveticaNeueLT Pro 55 Roman"/>
+        </w:rPr>
+      </w:pPr>
+      <w:r>
+        <w:rPr>
+          <w:rFonts w:ascii="HelveticaNeueLT Pro 55 Roman" w:hAnsi="HelveticaNeueLT Pro 55 Roman"/>
+        </w:rPr>
+        <w:t xml:space="preserve">Keyboard: Logitech Wireless Combo MK270 Wireless Standard Keyboard w/Optical Mouse  ($21.95 @ Amazon) </w:t>
+      </w:r>
+    </w:p>
+    <w:p>
+      <w:pPr>
+        <w:pStyle w:val="ListParagraph"/>
+        <w:numPr>
+          <w:ilvl w:val="0"/>
+          <w:numId w:val="5"/>
+        </w:numPr>
+        <w:rPr>
+          <w:rFonts w:ascii="HelveticaNeueLT Pro 55 Roman" w:hAnsi="HelveticaNeueLT Pro 55 Roman"/>
+        </w:rPr>
+      </w:pPr>
+      <w:r>
+        <w:rPr>
+          <w:rFonts w:ascii="HelveticaNeueLT Pro 55 Roman" w:hAnsi="HelveticaNeueLT Pro 55 Roman"/>
+          <w:sz w:val="22"/>
+        </w:rPr>
+        <w:t>Other: StarTech USB A to USB Motherboard 4-Pin Header F/F 2.0 Cable, 6" (USBMBADAPT) ($3.99</w:t>
+      </w:r>
+      <w:r>
+        <w:rPr>
+          <w:rFonts w:ascii="HelveticaNeueLT Pro 55 Roman" w:hAnsi="HelveticaNeueLT Pro 55 Roman"/>
+          <w:sz w:val="22"/>
+        </w:rPr>
+        <w:t xml:space="preserve"> each @ Amazon</w:t>
+      </w:r>
+      <w:r>
+        <w:rPr>
+          <w:rFonts w:ascii="HelveticaNeueLT Pro 55 Roman" w:hAnsi="HelveticaNeueLT Pro 55 Roman"/>
+          <w:sz w:val="22"/>
+        </w:rPr>
+        <w:t>)</w:t>
+      </w:r>
+    </w:p>
+    <w:p>
+      <w:pPr>
+        <w:pStyle w:val="ListParagraph"/>
+        <w:numPr>
+          <w:ilvl w:val="0"/>
+          <w:numId w:val="5"/>
+        </w:numPr>
+        <w:rPr>
+          <w:rFonts w:ascii="HelveticaNeueLT Pro 55 Roman" w:hAnsi="HelveticaNeueLT Pro 55 Roman"/>
+        </w:rPr>
+      </w:pPr>
+      <w:r>
+        <w:rPr>
+          <w:rFonts w:ascii="HelveticaNeueLT Pro 55 Roman" w:hAnsi="HelveticaNeueLT Pro 55 Roman"/>
+          <w:sz w:val="22"/>
+        </w:rPr>
+        <w:t>MS Office: Office 2013 Home and Business Keycard ($194.00 @ Amazon)</w:t>
+      </w:r>
+    </w:p>
+    <w:p>
+      <w:pPr>
+        <w:rPr>
+          <w:rFonts w:ascii="HelveticaNeueLT Pro 55 Roman" w:hAnsi="HelveticaNeueLT Pro 55 Roman"/>
+        </w:rPr>
+      </w:pPr>
+      <w:r>
+        <w:rPr>
+          <w:rFonts w:ascii="HelveticaNeueLT Pro 55 Roman" w:hAnsi="HelveticaNeueLT Pro 55 Roman"/>
+        </w:rPr>
+        <w:t>Total: $</w:t>
+      </w:r>
+      <w:r>
+        <w:t xml:space="preserve"> </w:t>
+      </w:r>
+      <w:r>
+        <w:rPr>
+          <w:rFonts w:ascii="HelveticaNeueLT Pro 55 Roman" w:hAnsi="HelveticaNeueLT Pro 55 Roman"/>
+        </w:rPr>
+        <w:t>1260.07</w:t>
       </w:r>
     </w:p>
     <w:p>
@@ -1795,6 +2451,119 @@
     </w:lvl>
   </w:abstractNum>
   <w:abstractNum w:abstractNumId="1">
+    <w:nsid w:val="5C3B0784"/>
+    <w:multiLevelType w:val="hybridMultilevel"/>
+    <w:tmpl w:val="035C597A"/>
+    <w:lvl w:ilvl="0" w:tplc="04090001">
+      <w:start w:val="1"/>
+      <w:numFmt w:val="bullet"/>
+      <w:lvlText w:val=""/>
+      <w:lvlJc w:val="left"/>
+      <w:pPr>
+        <w:ind w:left="720" w:hanging="360"/>
+      </w:pPr>
+      <w:rPr>
+        <w:rFonts w:ascii="Symbol" w:hAnsi="Symbol" w:hint="default"/>
+      </w:rPr>
+    </w:lvl>
+    <w:lvl w:ilvl="1" w:tplc="04090003" w:tentative="1">
+      <w:start w:val="1"/>
+      <w:numFmt w:val="bullet"/>
+      <w:lvlText w:val="o"/>
+      <w:lvlJc w:val="left"/>
+      <w:pPr>
+        <w:ind w:left="1440" w:hanging="360"/>
+      </w:pPr>
+      <w:rPr>
+        <w:rFonts w:ascii="Courier New" w:hAnsi="Courier New" w:cs="Courier New" w:hint="default"/>
+      </w:rPr>
+    </w:lvl>
+    <w:lvl w:ilvl="2" w:tplc="04090005" w:tentative="1">
+      <w:start w:val="1"/>
+      <w:numFmt w:val="bullet"/>
+      <w:lvlText w:val=""/>
+      <w:lvlJc w:val="left"/>
+      <w:pPr>
+        <w:ind w:left="2160" w:hanging="360"/>
+      </w:pPr>
+      <w:rPr>
+        <w:rFonts w:ascii="Wingdings" w:hAnsi="Wingdings" w:hint="default"/>
+      </w:rPr>
+    </w:lvl>
+    <w:lvl w:ilvl="3" w:tplc="04090001" w:tentative="1">
+      <w:start w:val="1"/>
+      <w:numFmt w:val="bullet"/>
+      <w:lvlText w:val=""/>
+      <w:lvlJc w:val="left"/>
+      <w:pPr>
+        <w:ind w:left="2880" w:hanging="360"/>
+      </w:pPr>
+      <w:rPr>
+        <w:rFonts w:ascii="Symbol" w:hAnsi="Symbol" w:hint="default"/>
+      </w:rPr>
+    </w:lvl>
+    <w:lvl w:ilvl="4" w:tplc="04090003" w:tentative="1">
+      <w:start w:val="1"/>
+      <w:numFmt w:val="bullet"/>
+      <w:lvlText w:val="o"/>
+      <w:lvlJc w:val="left"/>
+      <w:pPr>
+        <w:ind w:left="3600" w:hanging="360"/>
+      </w:pPr>
+      <w:rPr>
+        <w:rFonts w:ascii="Courier New" w:hAnsi="Courier New" w:cs="Courier New" w:hint="default"/>
+      </w:rPr>
+    </w:lvl>
+    <w:lvl w:ilvl="5" w:tplc="04090005" w:tentative="1">
+      <w:start w:val="1"/>
+      <w:numFmt w:val="bullet"/>
+      <w:lvlText w:val=""/>
+      <w:lvlJc w:val="left"/>
+      <w:pPr>
+        <w:ind w:left="4320" w:hanging="360"/>
+      </w:pPr>
+      <w:rPr>
+        <w:rFonts w:ascii="Wingdings" w:hAnsi="Wingdings" w:hint="default"/>
+      </w:rPr>
+    </w:lvl>
+    <w:lvl w:ilvl="6" w:tplc="04090001" w:tentative="1">
+      <w:start w:val="1"/>
+      <w:numFmt w:val="bullet"/>
+      <w:lvlText w:val=""/>
+      <w:lvlJc w:val="left"/>
+      <w:pPr>
+        <w:ind w:left="5040" w:hanging="360"/>
+      </w:pPr>
+      <w:rPr>
+        <w:rFonts w:ascii="Symbol" w:hAnsi="Symbol" w:hint="default"/>
+      </w:rPr>
+    </w:lvl>
+    <w:lvl w:ilvl="7" w:tplc="04090003" w:tentative="1">
+      <w:start w:val="1"/>
+      <w:numFmt w:val="bullet"/>
+      <w:lvlText w:val="o"/>
+      <w:lvlJc w:val="left"/>
+      <w:pPr>
+        <w:ind w:left="5760" w:hanging="360"/>
+      </w:pPr>
+      <w:rPr>
+        <w:rFonts w:ascii="Courier New" w:hAnsi="Courier New" w:cs="Courier New" w:hint="default"/>
+      </w:rPr>
+    </w:lvl>
+    <w:lvl w:ilvl="8" w:tplc="04090005" w:tentative="1">
+      <w:start w:val="1"/>
+      <w:numFmt w:val="bullet"/>
+      <w:lvlText w:val=""/>
+      <w:lvlJc w:val="left"/>
+      <w:pPr>
+        <w:ind w:left="6480" w:hanging="360"/>
+      </w:pPr>
+      <w:rPr>
+        <w:rFonts w:ascii="Wingdings" w:hAnsi="Wingdings" w:hint="default"/>
+      </w:rPr>
+    </w:lvl>
+  </w:abstractNum>
+  <w:abstractNum w:abstractNumId="2">
     <w:nsid w:val="683874D5"/>
     <w:multiLevelType w:val="hybridMultilevel"/>
     <w:tmpl w:val="DDD85A84"/>
@@ -1907,7 +2676,7 @@
       </w:rPr>
     </w:lvl>
   </w:abstractNum>
-  <w:abstractNum w:abstractNumId="2">
+  <w:abstractNum w:abstractNumId="3">
     <w:nsid w:val="6CA01252"/>
     <w:multiLevelType w:val="hybridMultilevel"/>
     <w:tmpl w:val="1B9A5FBE"/>
@@ -2020,7 +2789,7 @@
       </w:rPr>
     </w:lvl>
   </w:abstractNum>
-  <w:abstractNum w:abstractNumId="3">
+  <w:abstractNum w:abstractNumId="4">
     <w:nsid w:val="7EBD6035"/>
     <w:multiLevelType w:val="hybridMultilevel"/>
     <w:tmpl w:val="45645E8A"/>
@@ -2134,16 +2903,19 @@
     </w:lvl>
   </w:abstractNum>
   <w:num w:numId="1">
-    <w:abstractNumId w:val="1"/>
+    <w:abstractNumId w:val="2"/>
   </w:num>
   <w:num w:numId="2">
-    <w:abstractNumId w:val="2"/>
+    <w:abstractNumId w:val="3"/>
   </w:num>
   <w:num w:numId="3">
     <w:abstractNumId w:val="0"/>
   </w:num>
   <w:num w:numId="4">
-    <w:abstractNumId w:val="3"/>
+    <w:abstractNumId w:val="4"/>
+  </w:num>
+  <w:num w:numId="5">
+    <w:abstractNumId w:val="1"/>
   </w:num>
 </w:numbering>
 </file>
@@ -2987,4 +3759,16 @@
   <a:objectDefaults/>
   <a:extraClrSchemeLst/>
 </a:theme>
+</file>
+
+<file path=customXml/item1.xml><?xml version="1.0" encoding="utf-8"?>
+<b:Sources xmlns:b="http://schemas.openxmlformats.org/officeDocument/2006/bibliography" xmlns="http://schemas.openxmlformats.org/officeDocument/2006/bibliography" SelectedStyle="" StyleName=""/>
+</file>
+
+<file path=customXml/itemProps1.xml><?xml version="1.0" encoding="utf-8"?>
+<ds:datastoreItem xmlns:ds="http://schemas.openxmlformats.org/officeDocument/2006/customXml" ds:itemID="{71AB91C7-CDD2-45A4-8EC8-AFAAE4B56D68}">
+  <ds:schemaRefs>
+    <ds:schemaRef ds:uri="http://schemas.openxmlformats.org/officeDocument/2006/bibliography"/>
+  </ds:schemaRefs>
+</ds:datastoreItem>
 </file>
</xml_diff>